<commit_message>
Electronics lab5 Rozdorozhny done
</commit_message>
<xml_diff>
--- a/4 term/Electronics/lab5/Oleinik/Олейник РК6-43Б.docx
+++ b/4 term/Electronics/lab5/Oleinik/Олейник РК6-43Б.docx
@@ -320,7 +320,6 @@
         <w:rPr>
           <w:rFonts w:ascii="Calibri" w:eastAsia="Calibri" w:hAnsi="Calibri" w:cs="Calibri"/>
           <w:sz w:val="28"/>
-          <w:lang w:val="en-US"/>
         </w:rPr>
         <w:t xml:space="preserve"> </w:t>
       </w:r>
@@ -529,6 +528,7 @@
       <w:r>
         <w:rPr>
           <w:rFonts w:ascii="Calibri" w:eastAsia="Calibri" w:hAnsi="Calibri" w:cs="Calibri"/>
+          <w:noProof/>
           <w:sz w:val="28"/>
           <w:szCs w:val="28"/>
         </w:rPr>
@@ -655,6 +655,7 @@
       <w:r>
         <w:rPr>
           <w:rFonts w:ascii="Calibri" w:eastAsia="Calibri" w:hAnsi="Calibri" w:cs="Calibri"/>
+          <w:noProof/>
           <w:sz w:val="28"/>
           <w:szCs w:val="28"/>
         </w:rPr>
@@ -723,6 +724,38 @@
           <w:sz w:val="28"/>
           <w:szCs w:val="28"/>
         </w:rPr>
+        <w:t xml:space="preserve">104.765 </w:t>
+      </w:r>
+      <w:r>
+        <w:rPr>
+          <w:sz w:val="28"/>
+          <w:szCs w:val="28"/>
+        </w:rPr>
+        <w:t xml:space="preserve">Om, Ek=10 B) построим нагрузочную прямую (по координатам {0, </w:t>
+      </w:r>
+      <w:r>
+        <w:rPr>
+          <w:sz w:val="28"/>
+          <w:szCs w:val="28"/>
+          <w:lang w:val="en-US"/>
+        </w:rPr>
+        <w:t>95</w:t>
+      </w:r>
+      <w:r>
+        <w:rPr>
+          <w:sz w:val="28"/>
+          <w:szCs w:val="28"/>
+        </w:rPr>
+        <w:t>mA}, {10, 0}) (I = U / R = 10 /</w:t>
+      </w:r>
+      <w:r>
+        <w:t xml:space="preserve"> </w:t>
+      </w:r>
+      <w:r>
+        <w:rPr>
+          <w:sz w:val="28"/>
+          <w:szCs w:val="28"/>
+        </w:rPr>
         <w:t>104.765</w:t>
       </w:r>
       <w:r>
@@ -730,45 +763,6 @@
           <w:sz w:val="28"/>
           <w:szCs w:val="28"/>
         </w:rPr>
-        <w:t xml:space="preserve"> </w:t>
-      </w:r>
-      <w:r>
-        <w:rPr>
-          <w:sz w:val="28"/>
-          <w:szCs w:val="28"/>
-        </w:rPr>
-        <w:t xml:space="preserve">Om, Ek=10 B) построим нагрузочную прямую (по координатам {0, </w:t>
-      </w:r>
-      <w:r>
-        <w:rPr>
-          <w:sz w:val="28"/>
-          <w:szCs w:val="28"/>
-          <w:lang w:val="en-US"/>
-        </w:rPr>
-        <w:t>95</w:t>
-      </w:r>
-      <w:r>
-        <w:rPr>
-          <w:sz w:val="28"/>
-          <w:szCs w:val="28"/>
-        </w:rPr>
-        <w:t>mA}, {10, 0}) (I = U / R = 10 /</w:t>
-      </w:r>
-      <w:r>
-        <w:t xml:space="preserve"> </w:t>
-      </w:r>
-      <w:r>
-        <w:rPr>
-          <w:sz w:val="28"/>
-          <w:szCs w:val="28"/>
-        </w:rPr>
-        <w:t>104.765</w:t>
-      </w:r>
-      <w:r>
-        <w:rPr>
-          <w:sz w:val="28"/>
-          <w:szCs w:val="28"/>
-        </w:rPr>
         <w:t xml:space="preserve"> = </w:t>
       </w:r>
       <w:r>
@@ -800,16 +794,15 @@
       <w:r>
         <w:rPr>
           <w:rFonts w:ascii="Calibri" w:eastAsia="Calibri" w:hAnsi="Calibri" w:cs="Calibri"/>
-          <w:noProof/>
           <w:sz w:val="28"/>
           <w:szCs w:val="28"/>
           <w:lang w:val="en-US"/>
         </w:rPr>
         <w:drawing>
-          <wp:inline distT="0" distB="0" distL="0" distR="0" wp14:anchorId="2E663206" wp14:editId="174E9820">
-            <wp:extent cx="5940425" cy="2635250"/>
+          <wp:inline distT="0" distB="0" distL="0" distR="0" wp14:anchorId="5C8C2E99" wp14:editId="18BCCA26">
+            <wp:extent cx="5940425" cy="2614295"/>
             <wp:effectExtent l="0" t="0" r="0" b="0"/>
-            <wp:docPr id="7" name="Рисунок 7"/>
+            <wp:docPr id="6" name="Рисунок 6"/>
             <wp:cNvGraphicFramePr>
               <a:graphicFrameLocks xmlns:a="http://schemas.openxmlformats.org/drawingml/2006/main" noChangeAspect="1"/>
             </wp:cNvGraphicFramePr>
@@ -829,7 +822,7 @@
                   <pic:spPr>
                     <a:xfrm>
                       <a:off x="0" y="0"/>
-                      <a:ext cx="5940425" cy="2635250"/>
+                      <a:ext cx="5940425" cy="2614295"/>
                     </a:xfrm>
                     <a:prstGeom prst="rect">
                       <a:avLst/>
@@ -1093,6 +1086,7 @@
       <w:r>
         <w:rPr>
           <w:rFonts w:ascii="Calibri" w:eastAsia="Calibri" w:hAnsi="Calibri" w:cs="Calibri"/>
+          <w:noProof/>
           <w:sz w:val="28"/>
           <w:szCs w:val="28"/>
           <w:lang w:val="en-US"/>
@@ -1182,6 +1176,7 @@
       <w:r>
         <w:rPr>
           <w:rFonts w:ascii="Calibri" w:eastAsia="Calibri" w:hAnsi="Calibri" w:cs="Calibri"/>
+          <w:noProof/>
           <w:sz w:val="28"/>
           <w:szCs w:val="28"/>
         </w:rPr>
@@ -1455,6 +1450,7 @@
       <w:r>
         <w:rPr>
           <w:rFonts w:ascii="Calibri" w:eastAsia="Calibri" w:hAnsi="Calibri" w:cs="Calibri"/>
+          <w:noProof/>
           <w:sz w:val="28"/>
           <w:szCs w:val="28"/>
           <w:lang w:val="en-US"/>
@@ -1581,6 +1577,7 @@
       <w:r>
         <w:rPr>
           <w:rFonts w:ascii="Calibri" w:eastAsia="Calibri" w:hAnsi="Calibri" w:cs="Calibri"/>
+          <w:noProof/>
           <w:sz w:val="28"/>
           <w:szCs w:val="28"/>
           <w:lang w:val="en-US"/>
@@ -1653,7 +1650,6 @@
           <w:rFonts w:ascii="Calibri" w:eastAsia="Segoe UI Emoji" w:hAnsi="Calibri" w:cs="Calibri"/>
           <w:sz w:val="28"/>
           <w:szCs w:val="28"/>
-          <w:lang w:val="en-US"/>
         </w:rPr>
         <w:t>7.004</w:t>
       </w:r>
@@ -1670,7 +1666,6 @@
           <w:rFonts w:ascii="Calibri" w:eastAsia="Segoe UI Emoji" w:hAnsi="Calibri" w:cs="Calibri"/>
           <w:sz w:val="28"/>
           <w:szCs w:val="28"/>
-          <w:lang w:val="en-US"/>
         </w:rPr>
         <w:t>3.386</w:t>
       </w:r>
@@ -1817,7 +1812,6 @@
           <w:rFonts w:eastAsia="Calibri" w:cs="Calibri"/>
           <w:sz w:val="28"/>
           <w:szCs w:val="28"/>
-          <w:lang w:val="en-US"/>
         </w:rPr>
       </w:pPr>
       <w:r>
@@ -2298,18 +2292,7 @@
                       <w:sz w:val="28"/>
                       <w:szCs w:val="28"/>
                     </w:rPr>
-                    <m:t>10.1</m:t>
-                  </m:r>
-                  <m:r>
-                    <m:rPr>
-                      <m:sty m:val="p"/>
-                    </m:rPr>
-                    <w:rPr>
-                      <w:rFonts w:ascii="Cambria Math" w:eastAsia="Calibri" w:hAnsi="Cambria Math" w:cs="Calibri"/>
-                      <w:sz w:val="28"/>
-                      <w:szCs w:val="28"/>
-                    </w:rPr>
-                    <m:t>*</m:t>
+                    <m:t>10.1*</m:t>
                   </m:r>
                   <m:sSub>
                     <m:sSubPr>
@@ -2469,19 +2452,7 @@
                           <w:szCs w:val="28"/>
                           <w:lang w:val="en-US"/>
                         </w:rPr>
-                        <m:t>11.1*</m:t>
-                      </m:r>
-                      <m:r>
-                        <m:rPr>
-                          <m:sty m:val="p"/>
-                        </m:rPr>
-                        <w:rPr>
-                          <w:rFonts w:ascii="Cambria Math" w:eastAsia="Calibri" w:hAnsi="Cambria Math" w:cs="Calibri"/>
-                          <w:sz w:val="28"/>
-                          <w:szCs w:val="28"/>
-                          <w:lang w:val="en-US"/>
-                        </w:rPr>
-                        <m:t>500.091u</m:t>
+                        <m:t>11.1*500.091u</m:t>
                       </m:r>
                     </m:den>
                   </m:f>
@@ -2492,16 +2463,7 @@
                       <w:szCs w:val="28"/>
                       <w:lang w:val="en-US"/>
                     </w:rPr>
-                    <m:t>=</m:t>
-                  </m:r>
-                  <m:r>
-                    <w:rPr>
-                      <w:rFonts w:ascii="Cambria Math" w:eastAsia="Calibri" w:hAnsi="Cambria Math" w:cs="Calibri"/>
-                      <w:sz w:val="28"/>
-                      <w:szCs w:val="28"/>
-                      <w:lang w:val="en-US"/>
-                    </w:rPr>
-                    <m:t>180.147</m:t>
+                    <m:t>=180.147</m:t>
                   </m:r>
                 </m:e>
                 <m:e>
@@ -2600,16 +2562,7 @@
                       <w:szCs w:val="28"/>
                       <w:lang w:val="en-US"/>
                     </w:rPr>
-                    <m:t>=</m:t>
-                  </m:r>
-                  <m:r>
-                    <w:rPr>
-                      <w:rFonts w:ascii="Cambria Math" w:eastAsia="Calibri" w:hAnsi="Cambria Math" w:cs="Calibri"/>
-                      <w:sz w:val="28"/>
-                      <w:szCs w:val="28"/>
-                      <w:lang w:val="en-US"/>
-                    </w:rPr>
-                    <m:t>1.819K</m:t>
+                    <m:t>=1.819K</m:t>
                   </m:r>
                 </m:e>
               </m:eqArr>
@@ -2678,39 +2631,9 @@
             <w:rFonts w:ascii="Cambria Math" w:eastAsia="Calibri" w:hAnsi="Cambria Math" w:cs="Calibri"/>
             <w:sz w:val="28"/>
             <w:szCs w:val="28"/>
-            <w:lang w:val="en-US"/>
           </w:rPr>
-          <m:t>1.819K</m:t>
+          <m:t>1.819</m:t>
         </m:r>
-      </m:oMath>
-    </w:p>
-    <w:p>
-      <w:pPr>
-        <w:spacing w:line="240" w:lineRule="auto"/>
-        <w:rPr>
-          <w:rFonts w:eastAsia="Calibri" w:cs="Calibri"/>
-          <w:sz w:val="28"/>
-          <w:szCs w:val="28"/>
-        </w:rPr>
-      </w:pPr>
-      <w:r>
-        <w:rPr>
-          <w:rFonts w:eastAsia="Calibri" w:cs="Calibri"/>
-          <w:sz w:val="28"/>
-          <w:szCs w:val="28"/>
-          <w:lang w:val="en-US"/>
-        </w:rPr>
-        <w:t>R</w:t>
-      </w:r>
-      <w:r>
-        <w:rPr>
-          <w:rFonts w:eastAsia="Calibri" w:cs="Calibri"/>
-          <w:sz w:val="28"/>
-          <w:szCs w:val="28"/>
-        </w:rPr>
-        <w:t>1=</w:t>
-      </w:r>
-      <m:oMath>
         <m:r>
           <w:rPr>
             <w:rFonts w:ascii="Cambria Math" w:eastAsia="Calibri" w:hAnsi="Cambria Math" w:cs="Calibri"/>
@@ -2718,6 +2641,43 @@
             <w:szCs w:val="28"/>
             <w:lang w:val="en-US"/>
           </w:rPr>
+          <m:t>K</m:t>
+        </m:r>
+      </m:oMath>
+    </w:p>
+    <w:p>
+      <w:pPr>
+        <w:spacing w:line="240" w:lineRule="auto"/>
+        <w:rPr>
+          <w:rFonts w:eastAsia="Calibri" w:cs="Calibri"/>
+          <w:sz w:val="28"/>
+          <w:szCs w:val="28"/>
+        </w:rPr>
+      </w:pPr>
+      <w:r>
+        <w:rPr>
+          <w:rFonts w:eastAsia="Calibri" w:cs="Calibri"/>
+          <w:sz w:val="28"/>
+          <w:szCs w:val="28"/>
+          <w:lang w:val="en-US"/>
+        </w:rPr>
+        <w:t>R</w:t>
+      </w:r>
+      <w:r>
+        <w:rPr>
+          <w:rFonts w:eastAsia="Calibri" w:cs="Calibri"/>
+          <w:sz w:val="28"/>
+          <w:szCs w:val="28"/>
+        </w:rPr>
+        <w:t>1=</w:t>
+      </w:r>
+      <m:oMath>
+        <m:r>
+          <w:rPr>
+            <w:rFonts w:ascii="Cambria Math" w:eastAsia="Calibri" w:hAnsi="Cambria Math" w:cs="Calibri"/>
+            <w:sz w:val="28"/>
+            <w:szCs w:val="28"/>
+          </w:rPr>
           <m:t>180.147</m:t>
         </m:r>
       </m:oMath>
@@ -2750,6 +2710,7 @@
       <w:r>
         <w:rPr>
           <w:rFonts w:eastAsia="Calibri" w:cs="Calibri"/>
+          <w:noProof/>
           <w:sz w:val="28"/>
           <w:szCs w:val="28"/>
         </w:rPr>
@@ -2793,6 +2754,7 @@
       <w:r>
         <w:rPr>
           <w:rFonts w:eastAsia="Calibri" w:cs="Calibri"/>
+          <w:noProof/>
           <w:sz w:val="28"/>
           <w:szCs w:val="28"/>
         </w:rPr>
@@ -2852,7 +2814,6 @@
         <w:rPr>
           <w:sz w:val="23"/>
           <w:szCs w:val="23"/>
-          <w:lang w:val="en-US"/>
         </w:rPr>
         <w:t>6.969</w:t>
       </w:r>
@@ -2867,7 +2828,6 @@
         <w:rPr>
           <w:sz w:val="23"/>
           <w:szCs w:val="23"/>
-          <w:lang w:val="en-US"/>
         </w:rPr>
         <w:t>3.425</w:t>
       </w:r>
@@ -2967,6 +2927,7 @@
       <w:r>
         <w:rPr>
           <w:rFonts w:eastAsia="Calibri" w:cs="Calibri"/>
+          <w:noProof/>
           <w:sz w:val="28"/>
           <w:szCs w:val="28"/>
         </w:rPr>
@@ -3020,6 +2981,7 @@
       <w:r>
         <w:rPr>
           <w:rFonts w:eastAsia="Calibri" w:cs="Calibri"/>
+          <w:noProof/>
           <w:sz w:val="28"/>
           <w:szCs w:val="28"/>
         </w:rPr>
@@ -3170,6 +3132,7 @@
       <w:r>
         <w:rPr>
           <w:rFonts w:eastAsia="Calibri" w:cs="Calibri"/>
+          <w:noProof/>
           <w:sz w:val="28"/>
           <w:szCs w:val="28"/>
         </w:rPr>
@@ -3233,6 +3196,7 @@
       <w:r>
         <w:rPr>
           <w:rFonts w:eastAsia="Calibri" w:cs="Calibri"/>
+          <w:noProof/>
           <w:sz w:val="28"/>
           <w:szCs w:val="28"/>
         </w:rPr>
@@ -3420,6 +3384,7 @@
       <w:r>
         <w:rPr>
           <w:rFonts w:eastAsia="Calibri" w:cs="Calibri"/>
+          <w:noProof/>
           <w:sz w:val="28"/>
           <w:szCs w:val="28"/>
         </w:rPr>
@@ -3472,6 +3437,7 @@
       <w:r>
         <w:rPr>
           <w:rFonts w:eastAsia="Calibri" w:cs="Calibri"/>
+          <w:noProof/>
           <w:sz w:val="28"/>
           <w:szCs w:val="28"/>
         </w:rPr>

</xml_diff>